<commit_message>
Routing with Finder and not-found.component
</commit_message>
<xml_diff>
--- a/Artifacts/Kiosk Notes.docx
+++ b/Artifacts/Kiosk Notes.docx
@@ -1,14 +1,114 @@
 
 <file path=word/document.xml><?xml version="1.0" encoding="utf-8"?>
-<w:document xmlns:wpc="http://schemas.microsoft.com/office/word/2010/wordprocessingCanvas" xmlns:cx="http://schemas.microsoft.com/office/drawing/2014/chartex" xmlns:cx1="http://schemas.microsoft.com/office/drawing/2015/9/8/chartex" xmlns:mc="http://schemas.openxmlformats.org/markup-compatibility/2006" xmlns:o="urn:schemas-microsoft-com:office:office" xmlns:r="http://schemas.openxmlformats.org/officeDocument/2006/relationships" xmlns:m="http://schemas.openxmlformats.org/officeDocument/2006/math" xmlns:v="urn:schemas-microsoft-com:vml" xmlns:wp14="http://schemas.microsoft.com/office/word/2010/wordprocessingDrawing" xmlns:wp="http://schemas.openxmlformats.org/drawingml/2006/wordprocessingDrawing" xmlns:w10="urn:schemas-microsoft-com:office:word" xmlns:w="http://schemas.openxmlformats.org/wordprocessingml/2006/main" xmlns:w14="http://schemas.microsoft.com/office/word/2010/wordml" xmlns:w15="http://schemas.microsoft.com/office/word/2012/wordml" xmlns:w16se="http://schemas.microsoft.com/office/word/2015/wordml/symex" xmlns:wpg="http://schemas.microsoft.com/office/word/2010/wordprocessingGroup" xmlns:wpi="http://schemas.microsoft.com/office/word/2010/wordprocessingInk" xmlns:wne="http://schemas.microsoft.com/office/word/2006/wordml" xmlns:wps="http://schemas.microsoft.com/office/word/2010/wordprocessingShape" mc:Ignorable="w14 w15 w16se wp14">
+<w:document xmlns:wpc="http://schemas.microsoft.com/office/word/2010/wordprocessingCanvas" xmlns:cx="http://schemas.microsoft.com/office/drawing/2014/chartex" xmlns:mc="http://schemas.openxmlformats.org/markup-compatibility/2006" xmlns:o="urn:schemas-microsoft-com:office:office" xmlns:r="http://schemas.openxmlformats.org/officeDocument/2006/relationships" xmlns:m="http://schemas.openxmlformats.org/officeDocument/2006/math" xmlns:v="urn:schemas-microsoft-com:vml" xmlns:wp14="http://schemas.microsoft.com/office/word/2010/wordprocessingDrawing" xmlns:wp="http://schemas.openxmlformats.org/drawingml/2006/wordprocessingDrawing" xmlns:w10="urn:schemas-microsoft-com:office:word" xmlns:w="http://schemas.openxmlformats.org/wordprocessingml/2006/main" xmlns:w14="http://schemas.microsoft.com/office/word/2010/wordml" xmlns:w15="http://schemas.microsoft.com/office/word/2012/wordml" xmlns:w16se="http://schemas.microsoft.com/office/word/2015/wordml/symex" xmlns:wpg="http://schemas.microsoft.com/office/word/2010/wordprocessingGroup" xmlns:wpi="http://schemas.microsoft.com/office/word/2010/wordprocessingInk" xmlns:wne="http://schemas.microsoft.com/office/word/2006/wordml" xmlns:wps="http://schemas.microsoft.com/office/word/2010/wordprocessingShape" mc:Ignorable="w14 w15 w16se wp14">
   <w:body>
     <w:p>
+      <w:pPr>
+        <w:pStyle w:val="Heading1"/>
+      </w:pPr>
+      <w:r>
+        <w:t>Components</w:t>
+      </w:r>
+    </w:p>
+    <w:p>
+      <w:pPr>
+        <w:pStyle w:val="Heading2"/>
+      </w:pPr>
+      <w:r>
+        <w:t>Finder</w:t>
+      </w:r>
+    </w:p>
+    <w:p>
+      <w:r>
+        <w:t xml:space="preserve">Handles lookup by Res #, Dates, Guest </w:t>
+      </w:r>
+      <w:proofErr w:type="spellStart"/>
+      <w:r>
+        <w:t>etc</w:t>
+      </w:r>
+      <w:proofErr w:type="spellEnd"/>
+    </w:p>
+    <w:p>
+      <w:pPr>
+        <w:pStyle w:val="Heading2"/>
+      </w:pPr>
+      <w:r>
+        <w:t>Reservation</w:t>
+      </w:r>
+    </w:p>
+    <w:p>
+      <w:r>
+        <w:t xml:space="preserve">Has Res Detail allowing update and </w:t>
+      </w:r>
+      <w:proofErr w:type="spellStart"/>
+      <w:r>
+        <w:t>checkin</w:t>
+      </w:r>
+      <w:proofErr w:type="spellEnd"/>
+    </w:p>
+    <w:p/>
+    <w:p>
+      <w:pPr>
+        <w:pStyle w:val="Heading1"/>
+      </w:pPr>
+      <w:r>
+        <w:t>Routing</w:t>
+      </w:r>
+    </w:p>
+    <w:p/>
+    <w:p>
+      <w:pPr>
+        <w:pStyle w:val="Heading1"/>
+      </w:pPr>
+      <w:r>
+        <w:t>CLI</w:t>
+      </w:r>
+    </w:p>
+    <w:p>
+      <w:pPr>
+        <w:pStyle w:val="Heading2"/>
+      </w:pPr>
+      <w:r>
+        <w:t>Project</w:t>
+      </w:r>
+    </w:p>
+    <w:p>
+      <w:r>
+        <w:t>Ng new kiosk --directory=kiosk --routing=true</w:t>
+      </w:r>
+    </w:p>
+    <w:p>
+      <w:pPr>
+        <w:pStyle w:val="Heading2"/>
+      </w:pPr>
+      <w:r>
+        <w:t>Component</w:t>
+      </w:r>
+    </w:p>
+    <w:p>
+      <w:r>
+        <w:t xml:space="preserve">Cd </w:t>
+      </w:r>
+      <w:proofErr w:type="spellStart"/>
+      <w:r>
+        <w:t>src</w:t>
+      </w:r>
+      <w:proofErr w:type="spellEnd"/>
+      <w:r>
+        <w:t>\app\components</w:t>
+      </w:r>
+    </w:p>
+    <w:p>
+      <w:r>
+        <w:t xml:space="preserve">Ng </w:t>
+      </w:r>
+      <w:r>
+        <w:t xml:space="preserve">generate component </w:t>
+      </w:r>
       <w:bookmarkStart w:id="0" w:name="_GoBack"/>
-      <w:r>
-        <w:t>Ng new kiosk --directory=kiosk --routing=true</w:t>
-      </w:r>
       <w:bookmarkEnd w:id="0"/>
     </w:p>
+    <w:p/>
     <w:sectPr>
       <w:pgSz w:w="12240" w:h="15840"/>
       <w:pgMar w:top="1440" w:right="1440" w:bottom="1440" w:left="1440" w:header="720" w:footer="720" w:gutter="0"/>
@@ -413,6 +513,49 @@
     <w:name w:val="Normal"/>
     <w:qFormat/>
   </w:style>
+  <w:style w:type="paragraph" w:styleId="Heading1">
+    <w:name w:val="heading 1"/>
+    <w:basedOn w:val="Normal"/>
+    <w:next w:val="Normal"/>
+    <w:link w:val="Heading1Char"/>
+    <w:uiPriority w:val="9"/>
+    <w:qFormat/>
+    <w:rsid w:val="004B6300"/>
+    <w:pPr>
+      <w:keepNext/>
+      <w:keepLines/>
+      <w:spacing w:before="240" w:after="0"/>
+      <w:outlineLvl w:val="0"/>
+    </w:pPr>
+    <w:rPr>
+      <w:rFonts w:asciiTheme="majorHAnsi" w:eastAsiaTheme="majorEastAsia" w:hAnsiTheme="majorHAnsi" w:cstheme="majorBidi"/>
+      <w:color w:val="2E74B5" w:themeColor="accent1" w:themeShade="BF"/>
+      <w:sz w:val="32"/>
+      <w:szCs w:val="32"/>
+    </w:rPr>
+  </w:style>
+  <w:style w:type="paragraph" w:styleId="Heading2">
+    <w:name w:val="heading 2"/>
+    <w:basedOn w:val="Normal"/>
+    <w:next w:val="Normal"/>
+    <w:link w:val="Heading2Char"/>
+    <w:uiPriority w:val="9"/>
+    <w:unhideWhenUsed/>
+    <w:qFormat/>
+    <w:rsid w:val="004B6300"/>
+    <w:pPr>
+      <w:keepNext/>
+      <w:keepLines/>
+      <w:spacing w:before="40" w:after="0"/>
+      <w:outlineLvl w:val="1"/>
+    </w:pPr>
+    <w:rPr>
+      <w:rFonts w:asciiTheme="majorHAnsi" w:eastAsiaTheme="majorEastAsia" w:hAnsiTheme="majorHAnsi" w:cstheme="majorBidi"/>
+      <w:color w:val="2E74B5" w:themeColor="accent1" w:themeShade="BF"/>
+      <w:sz w:val="26"/>
+      <w:szCs w:val="26"/>
+    </w:rPr>
+  </w:style>
   <w:style w:type="character" w:default="1" w:styleId="DefaultParagraphFont">
     <w:name w:val="Default Paragraph Font"/>
     <w:uiPriority w:val="1"/>
@@ -439,6 +582,32 @@
     <w:uiPriority w:val="99"/>
     <w:semiHidden/>
     <w:unhideWhenUsed/>
+  </w:style>
+  <w:style w:type="character" w:customStyle="1" w:styleId="Heading1Char">
+    <w:name w:val="Heading 1 Char"/>
+    <w:basedOn w:val="DefaultParagraphFont"/>
+    <w:link w:val="Heading1"/>
+    <w:uiPriority w:val="9"/>
+    <w:rsid w:val="004B6300"/>
+    <w:rPr>
+      <w:rFonts w:asciiTheme="majorHAnsi" w:eastAsiaTheme="majorEastAsia" w:hAnsiTheme="majorHAnsi" w:cstheme="majorBidi"/>
+      <w:color w:val="2E74B5" w:themeColor="accent1" w:themeShade="BF"/>
+      <w:sz w:val="32"/>
+      <w:szCs w:val="32"/>
+    </w:rPr>
+  </w:style>
+  <w:style w:type="character" w:customStyle="1" w:styleId="Heading2Char">
+    <w:name w:val="Heading 2 Char"/>
+    <w:basedOn w:val="DefaultParagraphFont"/>
+    <w:link w:val="Heading2"/>
+    <w:uiPriority w:val="9"/>
+    <w:rsid w:val="004B6300"/>
+    <w:rPr>
+      <w:rFonts w:asciiTheme="majorHAnsi" w:eastAsiaTheme="majorEastAsia" w:hAnsiTheme="majorHAnsi" w:cstheme="majorBidi"/>
+      <w:color w:val="2E74B5" w:themeColor="accent1" w:themeShade="BF"/>
+      <w:sz w:val="26"/>
+      <w:szCs w:val="26"/>
+    </w:rPr>
   </w:style>
 </w:styles>
 </file>

</xml_diff>